<commit_message>
paper resubmitted with formatting!
</commit_message>
<xml_diff>
--- a/manuscript/iScience/accepted/MS_musical_subgroups_highlights.docx
+++ b/manuscript/iScience/accepted/MS_musical_subgroups_highlights.docx
@@ -1,6 +1,6 @@
 
 <file path=word/document.xml><?xml version="1.0" encoding="utf-8"?>
-<w:document xmlns:wpc="http://schemas.microsoft.com/office/word/2010/wordprocessingCanvas" xmlns:cx="http://schemas.microsoft.com/office/drawing/2014/chartex" xmlns:cx1="http://schemas.microsoft.com/office/drawing/2015/9/8/chartex" xmlns:cx2="http://schemas.microsoft.com/office/drawing/2015/10/21/chartex" xmlns:cx3="http://schemas.microsoft.com/office/drawing/2016/5/9/chartex" xmlns:cx4="http://schemas.microsoft.com/office/drawing/2016/5/10/chartex" xmlns:cx5="http://schemas.microsoft.com/office/drawing/2016/5/11/chartex" xmlns:cx6="http://schemas.microsoft.com/office/drawing/2016/5/12/chartex" xmlns:cx7="http://schemas.microsoft.com/office/drawing/2016/5/13/chartex" xmlns:cx8="http://schemas.microsoft.com/office/drawing/2016/5/14/chartex" xmlns:mc="http://schemas.openxmlformats.org/markup-compatibility/2006" xmlns:aink="http://schemas.microsoft.com/office/drawing/2016/ink" xmlns:am3d="http://schemas.microsoft.com/office/drawing/2017/model3d" xmlns:o="urn:schemas-microsoft-com:office:office" xmlns:r="http://schemas.openxmlformats.org/officeDocument/2006/relationships" xmlns:m="http://schemas.openxmlformats.org/officeDocument/2006/math" xmlns:v="urn:schemas-microsoft-com:vml" xmlns:wp14="http://schemas.microsoft.com/office/word/2010/wordprocessingDrawing" xmlns:wp="http://schemas.openxmlformats.org/drawingml/2006/wordprocessingDrawing" xmlns:w10="urn:schemas-microsoft-com:office:word" xmlns:w="http://schemas.openxmlformats.org/wordprocessingml/2006/main" xmlns:w14="http://schemas.microsoft.com/office/word/2010/wordml" xmlns:w15="http://schemas.microsoft.com/office/word/2012/wordml" xmlns:w16cid="http://schemas.microsoft.com/office/word/2016/wordml/cid" xmlns:w16se="http://schemas.microsoft.com/office/word/2015/wordml/symex" xmlns:wpg="http://schemas.microsoft.com/office/word/2010/wordprocessingGroup" xmlns:wpi="http://schemas.microsoft.com/office/word/2010/wordprocessingInk" xmlns:wne="http://schemas.microsoft.com/office/word/2006/wordml" xmlns:wps="http://schemas.microsoft.com/office/word/2010/wordprocessingShape" mc:Ignorable="w14 w15 w16se w16cid wp14">
+<w:document xmlns:wpc="http://schemas.microsoft.com/office/word/2010/wordprocessingCanvas" xmlns:cx="http://schemas.microsoft.com/office/drawing/2014/chartex" xmlns:cx1="http://schemas.microsoft.com/office/drawing/2015/9/8/chartex" xmlns:cx2="http://schemas.microsoft.com/office/drawing/2015/10/21/chartex" xmlns:cx3="http://schemas.microsoft.com/office/drawing/2016/5/9/chartex" xmlns:cx4="http://schemas.microsoft.com/office/drawing/2016/5/10/chartex" xmlns:cx5="http://schemas.microsoft.com/office/drawing/2016/5/11/chartex" xmlns:cx6="http://schemas.microsoft.com/office/drawing/2016/5/12/chartex" xmlns:cx7="http://schemas.microsoft.com/office/drawing/2016/5/13/chartex" xmlns:cx8="http://schemas.microsoft.com/office/drawing/2016/5/14/chartex" xmlns:mc="http://schemas.openxmlformats.org/markup-compatibility/2006" xmlns:aink="http://schemas.microsoft.com/office/drawing/2016/ink" xmlns:am3d="http://schemas.microsoft.com/office/drawing/2017/model3d" xmlns:o="urn:schemas-microsoft-com:office:office" xmlns:oel="http://schemas.microsoft.com/office/2019/extlst" xmlns:r="http://schemas.openxmlformats.org/officeDocument/2006/relationships" xmlns:m="http://schemas.openxmlformats.org/officeDocument/2006/math" xmlns:v="urn:schemas-microsoft-com:vml" xmlns:wp14="http://schemas.microsoft.com/office/word/2010/wordprocessingDrawing" xmlns:wp="http://schemas.openxmlformats.org/drawingml/2006/wordprocessingDrawing" xmlns:w10="urn:schemas-microsoft-com:office:word" xmlns:w="http://schemas.openxmlformats.org/wordprocessingml/2006/main" xmlns:w14="http://schemas.microsoft.com/office/word/2010/wordml" xmlns:w15="http://schemas.microsoft.com/office/word/2012/wordml" xmlns:w16cex="http://schemas.microsoft.com/office/word/2018/wordml/cex" xmlns:w16cid="http://schemas.microsoft.com/office/word/2016/wordml/cid" xmlns:w16="http://schemas.microsoft.com/office/word/2018/wordml" xmlns:w16du="http://schemas.microsoft.com/office/word/2023/wordml/word16du" xmlns:w16sdtdh="http://schemas.microsoft.com/office/word/2020/wordml/sdtdatahash" xmlns:w16sdtfl="http://schemas.microsoft.com/office/word/2024/wordml/sdtformatlock" xmlns:w16se="http://schemas.microsoft.com/office/word/2015/wordml/symex" xmlns:wpg="http://schemas.microsoft.com/office/word/2010/wordprocessingGroup" xmlns:wpi="http://schemas.microsoft.com/office/word/2010/wordprocessingInk" xmlns:wne="http://schemas.microsoft.com/office/word/2006/wordml" xmlns:wps="http://schemas.microsoft.com/office/word/2010/wordprocessingShape" mc:Ignorable="w14 w15 w16se w16cid w16 w16cex w16sdtdh w16sdtfl w16du wp14">
   <w:body>
     <w:p>
       <w:pPr>
@@ -95,17 +95,7 @@
           <w:szCs w:val="24"/>
           <w:lang w:val="en-US"/>
         </w:rPr>
-        <w:t xml:space="preserve">Vocal emotion recognition did not differ between </w:t>
-      </w:r>
-      <w:r>
-        <w:rPr>
-          <w:rFonts w:ascii="Times New Roman" w:hAnsi="Times New Roman" w:cs="Times New Roman"/>
-          <w:iCs/>
-          <w:sz w:val="24"/>
-          <w:szCs w:val="24"/>
-          <w:lang w:val="en-US"/>
-        </w:rPr>
-        <w:t>singers vs. instrumentalists</w:t>
+        <w:t>Vocal emotion recognition did not differ between singers vs. instrumentalists</w:t>
       </w:r>
     </w:p>
     <w:p>
@@ -198,19 +188,7 @@
           <w:szCs w:val="24"/>
           <w:lang w:val="en-US"/>
         </w:rPr>
-        <w:t xml:space="preserve"> the link between auditory sensiti</w:t>
-      </w:r>
-      <w:bookmarkStart w:id="0" w:name="_GoBack"/>
-      <w:bookmarkEnd w:id="0"/>
-      <w:r>
-        <w:rPr>
-          <w:rFonts w:ascii="Times New Roman" w:hAnsi="Times New Roman" w:cs="Times New Roman"/>
-          <w:iCs/>
-          <w:sz w:val="24"/>
-          <w:szCs w:val="24"/>
-          <w:lang w:val="en-US"/>
-        </w:rPr>
-        <w:t xml:space="preserve">vity and vocal emotion </w:t>
+        <w:t xml:space="preserve"> the link between auditory sensitivity and vocal emotion </w:t>
       </w:r>
       <w:r>
         <w:rPr>
@@ -233,7 +211,7 @@
 </file>
 
 <file path=word/numbering.xml><?xml version="1.0" encoding="utf-8"?>
-<w:numbering xmlns:wpc="http://schemas.microsoft.com/office/word/2010/wordprocessingCanvas" xmlns:cx="http://schemas.microsoft.com/office/drawing/2014/chartex" xmlns:cx1="http://schemas.microsoft.com/office/drawing/2015/9/8/chartex" xmlns:cx2="http://schemas.microsoft.com/office/drawing/2015/10/21/chartex" xmlns:cx3="http://schemas.microsoft.com/office/drawing/2016/5/9/chartex" xmlns:cx4="http://schemas.microsoft.com/office/drawing/2016/5/10/chartex" xmlns:cx5="http://schemas.microsoft.com/office/drawing/2016/5/11/chartex" xmlns:cx6="http://schemas.microsoft.com/office/drawing/2016/5/12/chartex" xmlns:cx7="http://schemas.microsoft.com/office/drawing/2016/5/13/chartex" xmlns:cx8="http://schemas.microsoft.com/office/drawing/2016/5/14/chartex" xmlns:mc="http://schemas.openxmlformats.org/markup-compatibility/2006" xmlns:aink="http://schemas.microsoft.com/office/drawing/2016/ink" xmlns:am3d="http://schemas.microsoft.com/office/drawing/2017/model3d" xmlns:o="urn:schemas-microsoft-com:office:office" xmlns:r="http://schemas.openxmlformats.org/officeDocument/2006/relationships" xmlns:m="http://schemas.openxmlformats.org/officeDocument/2006/math" xmlns:v="urn:schemas-microsoft-com:vml" xmlns:wp14="http://schemas.microsoft.com/office/word/2010/wordprocessingDrawing" xmlns:wp="http://schemas.openxmlformats.org/drawingml/2006/wordprocessingDrawing" xmlns:w10="urn:schemas-microsoft-com:office:word" xmlns:w="http://schemas.openxmlformats.org/wordprocessingml/2006/main" xmlns:w14="http://schemas.microsoft.com/office/word/2010/wordml" xmlns:w15="http://schemas.microsoft.com/office/word/2012/wordml" xmlns:w16cid="http://schemas.microsoft.com/office/word/2016/wordml/cid" xmlns:w16se="http://schemas.microsoft.com/office/word/2015/wordml/symex" xmlns:wpg="http://schemas.microsoft.com/office/word/2010/wordprocessingGroup" xmlns:wpi="http://schemas.microsoft.com/office/word/2010/wordprocessingInk" xmlns:wne="http://schemas.microsoft.com/office/word/2006/wordml" xmlns:wps="http://schemas.microsoft.com/office/word/2010/wordprocessingShape" mc:Ignorable="w14 w15 w16se w16cid wp14">
+<w:numbering xmlns:wpc="http://schemas.microsoft.com/office/word/2010/wordprocessingCanvas" xmlns:cx="http://schemas.microsoft.com/office/drawing/2014/chartex" xmlns:cx1="http://schemas.microsoft.com/office/drawing/2015/9/8/chartex" xmlns:cx2="http://schemas.microsoft.com/office/drawing/2015/10/21/chartex" xmlns:cx3="http://schemas.microsoft.com/office/drawing/2016/5/9/chartex" xmlns:cx4="http://schemas.microsoft.com/office/drawing/2016/5/10/chartex" xmlns:cx5="http://schemas.microsoft.com/office/drawing/2016/5/11/chartex" xmlns:cx6="http://schemas.microsoft.com/office/drawing/2016/5/12/chartex" xmlns:cx7="http://schemas.microsoft.com/office/drawing/2016/5/13/chartex" xmlns:cx8="http://schemas.microsoft.com/office/drawing/2016/5/14/chartex" xmlns:mc="http://schemas.openxmlformats.org/markup-compatibility/2006" xmlns:aink="http://schemas.microsoft.com/office/drawing/2016/ink" xmlns:am3d="http://schemas.microsoft.com/office/drawing/2017/model3d" xmlns:o="urn:schemas-microsoft-com:office:office" xmlns:oel="http://schemas.microsoft.com/office/2019/extlst" xmlns:r="http://schemas.openxmlformats.org/officeDocument/2006/relationships" xmlns:m="http://schemas.openxmlformats.org/officeDocument/2006/math" xmlns:v="urn:schemas-microsoft-com:vml" xmlns:wp14="http://schemas.microsoft.com/office/word/2010/wordprocessingDrawing" xmlns:wp="http://schemas.openxmlformats.org/drawingml/2006/wordprocessingDrawing" xmlns:w10="urn:schemas-microsoft-com:office:word" xmlns:w="http://schemas.openxmlformats.org/wordprocessingml/2006/main" xmlns:w14="http://schemas.microsoft.com/office/word/2010/wordml" xmlns:w15="http://schemas.microsoft.com/office/word/2012/wordml" xmlns:w16cex="http://schemas.microsoft.com/office/word/2018/wordml/cex" xmlns:w16cid="http://schemas.microsoft.com/office/word/2016/wordml/cid" xmlns:w16="http://schemas.microsoft.com/office/word/2018/wordml" xmlns:w16du="http://schemas.microsoft.com/office/word/2023/wordml/word16du" xmlns:w16sdtdh="http://schemas.microsoft.com/office/word/2020/wordml/sdtdatahash" xmlns:w16sdtfl="http://schemas.microsoft.com/office/word/2024/wordml/sdtformatlock" xmlns:w16se="http://schemas.microsoft.com/office/word/2015/wordml/symex" xmlns:wpg="http://schemas.microsoft.com/office/word/2010/wordprocessingGroup" xmlns:wpi="http://schemas.microsoft.com/office/word/2010/wordprocessingInk" xmlns:wne="http://schemas.microsoft.com/office/word/2006/wordml" xmlns:wps="http://schemas.microsoft.com/office/word/2010/wordprocessingShape" mc:Ignorable="w14 w15 w16se w16cid w16 w16cex w16sdtdh w16sdtfl w16du wp14">
   <w:abstractNum w:abstractNumId="0" w15:restartNumberingAfterBreak="0">
     <w:nsid w:val="FFFFFF7C"/>
     <w:multiLevelType w:val="singleLevel"/>
@@ -542,44 +520,44 @@
       </w:rPr>
     </w:lvl>
   </w:abstractNum>
-  <w:num w:numId="1">
+  <w:num w:numId="1" w16cid:durableId="260918764">
     <w:abstractNumId w:val="0"/>
   </w:num>
-  <w:num w:numId="2">
+  <w:num w:numId="2" w16cid:durableId="877551824">
     <w:abstractNumId w:val="1"/>
   </w:num>
-  <w:num w:numId="3">
+  <w:num w:numId="3" w16cid:durableId="757017108">
     <w:abstractNumId w:val="2"/>
   </w:num>
-  <w:num w:numId="4">
+  <w:num w:numId="4" w16cid:durableId="1141731132">
     <w:abstractNumId w:val="3"/>
   </w:num>
-  <w:num w:numId="5">
+  <w:num w:numId="5" w16cid:durableId="1852377694">
     <w:abstractNumId w:val="4"/>
   </w:num>
-  <w:num w:numId="6">
+  <w:num w:numId="6" w16cid:durableId="404842341">
     <w:abstractNumId w:val="5"/>
   </w:num>
-  <w:num w:numId="7">
+  <w:num w:numId="7" w16cid:durableId="132676397">
     <w:abstractNumId w:val="6"/>
   </w:num>
-  <w:num w:numId="8">
+  <w:num w:numId="8" w16cid:durableId="754860437">
     <w:abstractNumId w:val="7"/>
   </w:num>
-  <w:num w:numId="9">
+  <w:num w:numId="9" w16cid:durableId="1096290653">
     <w:abstractNumId w:val="8"/>
   </w:num>
-  <w:num w:numId="10">
+  <w:num w:numId="10" w16cid:durableId="994533612">
     <w:abstractNumId w:val="9"/>
   </w:num>
-  <w:num w:numId="11">
+  <w:num w:numId="11" w16cid:durableId="2082674017">
     <w:abstractNumId w:val="10"/>
   </w:num>
 </w:numbering>
 </file>
 
 <file path=word/styles.xml><?xml version="1.0" encoding="utf-8"?>
-<w:styles xmlns:mc="http://schemas.openxmlformats.org/markup-compatibility/2006" xmlns:r="http://schemas.openxmlformats.org/officeDocument/2006/relationships" xmlns:w="http://schemas.openxmlformats.org/wordprocessingml/2006/main" xmlns:w14="http://schemas.microsoft.com/office/word/2010/wordml" xmlns:w15="http://schemas.microsoft.com/office/word/2012/wordml" xmlns:w16cid="http://schemas.microsoft.com/office/word/2016/wordml/cid" xmlns:w16se="http://schemas.microsoft.com/office/word/2015/wordml/symex" mc:Ignorable="w14 w15 w16se w16cid">
+<w:styles xmlns:mc="http://schemas.openxmlformats.org/markup-compatibility/2006" xmlns:r="http://schemas.openxmlformats.org/officeDocument/2006/relationships" xmlns:w="http://schemas.openxmlformats.org/wordprocessingml/2006/main" xmlns:w14="http://schemas.microsoft.com/office/word/2010/wordml" xmlns:w15="http://schemas.microsoft.com/office/word/2012/wordml" xmlns:w16cex="http://schemas.microsoft.com/office/word/2018/wordml/cex" xmlns:w16cid="http://schemas.microsoft.com/office/word/2016/wordml/cid" xmlns:w16="http://schemas.microsoft.com/office/word/2018/wordml" xmlns:w16du="http://schemas.microsoft.com/office/word/2023/wordml/word16du" xmlns:w16sdtdh="http://schemas.microsoft.com/office/word/2020/wordml/sdtdatahash" xmlns:w16sdtfl="http://schemas.microsoft.com/office/word/2024/wordml/sdtformatlock" xmlns:w16se="http://schemas.microsoft.com/office/word/2015/wordml/symex" mc:Ignorable="w14 w15 w16se w16cid w16 w16cex w16sdtdh w16sdtfl w16du">
   <w:docDefaults>
     <w:rPrDefault>
       <w:rPr>
@@ -597,7 +575,7 @@
       </w:pPr>
     </w:pPrDefault>
   </w:docDefaults>
-  <w:latentStyles w:defLockedState="0" w:defUIPriority="99" w:defSemiHidden="0" w:defUnhideWhenUsed="0" w:defQFormat="0" w:count="375">
+  <w:latentStyles w:defLockedState="0" w:defUIPriority="99" w:defSemiHidden="0" w:defUnhideWhenUsed="0" w:defQFormat="0" w:count="376">
     <w:lsdException w:name="Normal" w:uiPriority="0" w:qFormat="1"/>
     <w:lsdException w:name="heading 1" w:uiPriority="9" w:qFormat="1"/>
     <w:lsdException w:name="heading 2" w:semiHidden="1" w:uiPriority="9" w:unhideWhenUsed="1" w:qFormat="1"/>
@@ -973,6 +951,7 @@
     <w:lsdException w:name="Smart Hyperlink" w:semiHidden="1" w:unhideWhenUsed="1"/>
     <w:lsdException w:name="Hashtag" w:semiHidden="1" w:unhideWhenUsed="1"/>
     <w:lsdException w:name="Unresolved Mention" w:semiHidden="1" w:unhideWhenUsed="1"/>
+    <w:lsdException w:name="Smart Link" w:semiHidden="1" w:unhideWhenUsed="1"/>
   </w:latentStyles>
   <w:style w:type="paragraph" w:default="1" w:styleId="Standard">
     <w:name w:val="Normal"/>

</xml_diff>